<commit_message>
Answer to question 4 added to report
</commit_message>
<xml_diff>
--- a/report.docx
+++ b/report.docx
@@ -1,6 +1,6 @@
 
 <file path=word/document.xml><?xml version="1.0" encoding="utf-8"?>
-<w:document xmlns:wpc="http://schemas.microsoft.com/office/word/2010/wordprocessingCanvas" xmlns:mc="http://schemas.openxmlformats.org/markup-compatibility/2006" xmlns:o="urn:schemas-microsoft-com:office:office" xmlns:r="http://schemas.openxmlformats.org/officeDocument/2006/relationships" xmlns:m="http://schemas.openxmlformats.org/officeDocument/2006/math" xmlns:v="urn:schemas-microsoft-com:vml" xmlns:wp14="http://schemas.microsoft.com/office/word/2010/wordprocessingDrawing" xmlns:wp="http://schemas.openxmlformats.org/drawingml/2006/wordprocessingDrawing" xmlns:w10="urn:schemas-microsoft-com:office:word" xmlns:w="http://schemas.openxmlformats.org/wordprocessingml/2006/main" xmlns:w14="http://schemas.microsoft.com/office/word/2010/wordml" xmlns:wpg="http://schemas.microsoft.com/office/word/2010/wordprocessingGroup" xmlns:wpi="http://schemas.microsoft.com/office/word/2010/wordprocessingInk" xmlns:wne="http://schemas.microsoft.com/office/word/2006/wordml" xmlns:wps="http://schemas.microsoft.com/office/word/2010/wordprocessingShape" mc:Ignorable="w14 wp14">
+<w:document xmlns:ve="http://schemas.openxmlformats.org/markup-compatibility/2006" xmlns:o="urn:schemas-microsoft-com:office:office" xmlns:r="http://schemas.openxmlformats.org/officeDocument/2006/relationships" xmlns:m="http://schemas.openxmlformats.org/officeDocument/2006/math" xmlns:v="urn:schemas-microsoft-com:vml" xmlns:wp="http://schemas.openxmlformats.org/drawingml/2006/wordprocessingDrawing" xmlns:w10="urn:schemas-microsoft-com:office:word" xmlns:w="http://schemas.openxmlformats.org/wordprocessingml/2006/main" xmlns:wne="http://schemas.microsoft.com/office/word/2006/wordml">
   <w:body>
     <w:p>
       <w:pPr>
@@ -13,7 +13,7 @@
         <w:rPr>
           <w:rFonts w:ascii="Times New Roman" w:hAnsi="Times New Roman" w:cs="Times New Roman"/>
         </w:rPr>
-        <w:t>4. What do possible realisations of the uncertain DEM look like? Describe how they differ from the default DEM.</w:t>
+        <w:t xml:space="preserve">4. What do possible realisations of the uncertain DEM look like? </w:t>
       </w:r>
     </w:p>
     <w:p>
@@ -27,10 +27,7 @@
     <w:p>
       <w:pPr>
         <w:pStyle w:val="NoSpacing"/>
-        <w:numPr>
-          <w:ilvl w:val="0"/>
-          <w:numId w:val="1"/>
-        </w:numPr>
+        <w:jc w:val="both"/>
         <w:rPr>
           <w:rFonts w:ascii="Times New Roman" w:hAnsi="Times New Roman" w:cs="Times New Roman"/>
         </w:rPr>
@@ -39,16 +36,117 @@
         <w:rPr>
           <w:rFonts w:ascii="Times New Roman" w:hAnsi="Times New Roman" w:cs="Times New Roman"/>
         </w:rPr>
-        <w:t xml:space="preserve">The plots of the realisations are shown in figure x. </w:t>
+        <w:t>The plots of the default Digital Elevation Model</w:t>
+      </w:r>
+      <w:r>
+        <w:rPr>
+          <w:rFonts w:ascii="Times New Roman" w:hAnsi="Times New Roman" w:cs="Times New Roman"/>
+        </w:rPr>
+        <w:t xml:space="preserve"> (DEM) </w:t>
+      </w:r>
+      <w:r>
+        <w:rPr>
+          <w:rFonts w:ascii="Times New Roman" w:hAnsi="Times New Roman" w:cs="Times New Roman"/>
+        </w:rPr>
+        <w:t xml:space="preserve"> and the realisations created using the Monte Carlo simulation are shown in </w:t>
+      </w:r>
+      <w:r>
+        <w:rPr>
+          <w:rFonts w:ascii="Times New Roman" w:hAnsi="Times New Roman" w:cs="Times New Roman"/>
+          <w:highlight w:val="yellow"/>
+        </w:rPr>
+        <w:t>figure x</w:t>
+      </w:r>
+      <w:r>
+        <w:rPr>
+          <w:rFonts w:ascii="Times New Roman" w:hAnsi="Times New Roman" w:cs="Times New Roman"/>
+        </w:rPr>
+        <w:t xml:space="preserve">. </w:t>
+      </w:r>
+      <w:r>
+        <w:rPr>
+          <w:rFonts w:ascii="Times New Roman" w:hAnsi="Times New Roman" w:cs="Times New Roman"/>
+        </w:rPr>
+        <w:t xml:space="preserve">A visual comparison shows very limited differences between the realisations and the default DEM. This can also be observed in the basic mean, standard deviation, minimum and maximum </w:t>
+      </w:r>
+      <w:r>
+        <w:rPr>
+          <w:rFonts w:ascii="Times New Roman" w:hAnsi="Times New Roman" w:cs="Times New Roman"/>
+        </w:rPr>
+        <w:t xml:space="preserve">value </w:t>
+      </w:r>
+      <w:r>
+        <w:rPr>
+          <w:rFonts w:ascii="Times New Roman" w:hAnsi="Times New Roman" w:cs="Times New Roman"/>
+        </w:rPr>
+        <w:t xml:space="preserve">statistics as shown in </w:t>
+      </w:r>
+      <w:r>
+        <w:rPr>
+          <w:rFonts w:ascii="Times New Roman" w:hAnsi="Times New Roman" w:cs="Times New Roman"/>
+          <w:highlight w:val="red"/>
+        </w:rPr>
+        <w:t>table x</w:t>
+      </w:r>
+      <w:r>
+        <w:rPr>
+          <w:rFonts w:ascii="Times New Roman" w:hAnsi="Times New Roman" w:cs="Times New Roman"/>
+        </w:rPr>
+        <w:t xml:space="preserve">. The mean and maximum values of the default DEM are more or less similar to the means </w:t>
+      </w:r>
+      <w:r>
+        <w:rPr>
+          <w:rFonts w:ascii="Times New Roman" w:hAnsi="Times New Roman" w:cs="Times New Roman"/>
+        </w:rPr>
+        <w:t xml:space="preserve">and maximum values </w:t>
+      </w:r>
+      <w:r>
+        <w:rPr>
+          <w:rFonts w:ascii="Times New Roman" w:hAnsi="Times New Roman" w:cs="Times New Roman"/>
+        </w:rPr>
+        <w:t>of the realisations. The standard deviations of the realisations are slightly higher compared to the default DEM, but the difference</w:t>
+      </w:r>
+      <w:r>
+        <w:rPr>
+          <w:rFonts w:ascii="Times New Roman" w:hAnsi="Times New Roman" w:cs="Times New Roman"/>
+        </w:rPr>
+        <w:t>s of</w:t>
+      </w:r>
+      <w:r>
+        <w:rPr>
+          <w:rFonts w:ascii="Times New Roman" w:hAnsi="Times New Roman" w:cs="Times New Roman"/>
+        </w:rPr>
+        <w:t xml:space="preserve"> standard deviat</w:t>
+      </w:r>
+      <w:r>
+        <w:rPr>
+          <w:rFonts w:ascii="Times New Roman" w:hAnsi="Times New Roman" w:cs="Times New Roman"/>
+        </w:rPr>
+        <w:t>ions between the realisations are</w:t>
+      </w:r>
+      <w:r>
+        <w:rPr>
+          <w:rFonts w:ascii="Times New Roman" w:hAnsi="Times New Roman" w:cs="Times New Roman"/>
+        </w:rPr>
+        <w:t xml:space="preserve"> again minimal. </w:t>
+      </w:r>
+      <w:r>
+        <w:rPr>
+          <w:rFonts w:ascii="Times New Roman" w:hAnsi="Times New Roman" w:cs="Times New Roman"/>
+        </w:rPr>
+        <w:t>The higher standard deviation can be explained by the fact that the presence of measurement errors are taken into account when the realisations are created. The presence of errors introduces uncertainty which reduces the accuracy of the realisations and as a result, the standard deviation increases. The introduction of measurement uncertainty can als</w:t>
+      </w:r>
+      <w:r>
+        <w:rPr>
+          <w:rFonts w:ascii="Times New Roman" w:hAnsi="Times New Roman" w:cs="Times New Roman"/>
+        </w:rPr>
+        <w:t>o be seen in the minimum value. The default DEM is recorded in cm above NAP (the Dutch reference elevation of 0 cm). Introducing measurement uncertainty means that a certain location of measured elevation 0 can, in reality, have a true elevation which is less than zero. The realisations take this aspect into account and that clarifies the negative minimum values in all realisations.</w:t>
       </w:r>
     </w:p>
     <w:p>
       <w:pPr>
         <w:pStyle w:val="NoSpacing"/>
-        <w:numPr>
-          <w:ilvl w:val="0"/>
-          <w:numId w:val="1"/>
-        </w:numPr>
+        <w:jc w:val="both"/>
         <w:rPr>
           <w:rFonts w:ascii="Times New Roman" w:hAnsi="Times New Roman" w:cs="Times New Roman"/>
         </w:rPr>
@@ -57,174 +155,80 @@
         <w:rPr>
           <w:rFonts w:ascii="Times New Roman" w:hAnsi="Times New Roman" w:cs="Times New Roman"/>
         </w:rPr>
-        <w:t xml:space="preserve">The mean and of the realisations are more or less similar to the mean of the </w:t>
+        <w:tab/>
+        <w:t xml:space="preserve">The comparison between the default DEM and the realisations in </w:t>
+      </w:r>
+      <w:r>
+        <w:rPr>
+          <w:rFonts w:ascii="Times New Roman" w:hAnsi="Times New Roman" w:cs="Times New Roman"/>
+          <w:highlight w:val="yellow"/>
+        </w:rPr>
+        <w:t>figure x</w:t>
+      </w:r>
+      <w:r>
+        <w:rPr>
+          <w:rFonts w:ascii="Times New Roman" w:hAnsi="Times New Roman" w:cs="Times New Roman"/>
+        </w:rPr>
+        <w:t xml:space="preserve"> also shows that the realisations are more noisy, whereas the default DEM </w:t>
+      </w:r>
+      <w:r>
+        <w:rPr>
+          <w:rFonts w:ascii="Times New Roman" w:hAnsi="Times New Roman" w:cs="Times New Roman"/>
+        </w:rPr>
+        <w:t xml:space="preserve">has clear patches of similar elevations and gradual borders between different elevations. The presence of noise in the realisations can be explained by </w:t>
+      </w:r>
+      <w:r>
+        <w:rPr>
+          <w:rFonts w:ascii="Times New Roman" w:hAnsi="Times New Roman" w:cs="Times New Roman"/>
+        </w:rPr>
+        <w:t xml:space="preserve">the rather low spatial correlation between the measurement errors as can be seen in the </w:t>
       </w:r>
       <w:proofErr w:type="spellStart"/>
       <w:r>
         <w:rPr>
           <w:rFonts w:ascii="Times New Roman" w:hAnsi="Times New Roman" w:cs="Times New Roman"/>
         </w:rPr>
-        <w:t>defualt</w:t>
+        <w:t>Variogram</w:t>
       </w:r>
       <w:proofErr w:type="spellEnd"/>
       <w:r>
         <w:rPr>
           <w:rFonts w:ascii="Times New Roman" w:hAnsi="Times New Roman" w:cs="Times New Roman"/>
         </w:rPr>
-        <w:t xml:space="preserve"> DEM. However, the difference in </w:t>
+        <w:t xml:space="preserve"> of the residuals in </w:t>
+      </w:r>
+      <w:r>
+        <w:rPr>
+          <w:rFonts w:ascii="Times New Roman" w:hAnsi="Times New Roman" w:cs="Times New Roman"/>
+          <w:highlight w:val="yellow"/>
+        </w:rPr>
+        <w:t>figure x</w:t>
+      </w:r>
+      <w:r>
+        <w:rPr>
+          <w:rFonts w:ascii="Times New Roman" w:hAnsi="Times New Roman" w:cs="Times New Roman"/>
+        </w:rPr>
+        <w:t xml:space="preserve">. The high nugget of the </w:t>
       </w:r>
       <w:proofErr w:type="spellStart"/>
       <w:r>
         <w:rPr>
           <w:rFonts w:ascii="Times New Roman" w:hAnsi="Times New Roman" w:cs="Times New Roman"/>
         </w:rPr>
-        <w:t>sd</w:t>
+        <w:t>Variogram</w:t>
       </w:r>
       <w:proofErr w:type="spellEnd"/>
       <w:r>
         <w:rPr>
           <w:rFonts w:ascii="Times New Roman" w:hAnsi="Times New Roman" w:cs="Times New Roman"/>
         </w:rPr>
-        <w:t xml:space="preserve"> between realisations is minimal.</w:t>
+        <w:t xml:space="preserve"> indicates that at short distances there is limited spatial correlation between two reference points. The lack of spatial correlation means that close by reference points can have a large difference of the values which results in noise on the realisations. </w:t>
       </w:r>
     </w:p>
     <w:p>
       <w:pPr>
         <w:pStyle w:val="NoSpacing"/>
-        <w:numPr>
-          <w:ilvl w:val="0"/>
-          <w:numId w:val="1"/>
-        </w:numPr>
-        <w:rPr>
-          <w:rFonts w:ascii="Times New Roman" w:hAnsi="Times New Roman" w:cs="Times New Roman"/>
-        </w:rPr>
-      </w:pPr>
-      <w:r>
-        <w:rPr>
-          <w:rFonts w:ascii="Times New Roman" w:hAnsi="Times New Roman" w:cs="Times New Roman"/>
-        </w:rPr>
-        <w:t xml:space="preserve">The </w:t>
-      </w:r>
-      <w:proofErr w:type="spellStart"/>
-      <w:r>
-        <w:rPr>
-          <w:rFonts w:ascii="Times New Roman" w:hAnsi="Times New Roman" w:cs="Times New Roman"/>
-        </w:rPr>
-        <w:t>sd</w:t>
-      </w:r>
-      <w:proofErr w:type="spellEnd"/>
-      <w:r>
-        <w:rPr>
-          <w:rFonts w:ascii="Times New Roman" w:hAnsi="Times New Roman" w:cs="Times New Roman"/>
-        </w:rPr>
-        <w:t xml:space="preserve"> of the realisations is slightly higher than the default</w:t>
-      </w:r>
-    </w:p>
-    <w:p>
-      <w:pPr>
-        <w:pStyle w:val="NoSpacing"/>
-        <w:numPr>
-          <w:ilvl w:val="0"/>
-          <w:numId w:val="1"/>
-        </w:numPr>
-        <w:rPr>
-          <w:rFonts w:ascii="Times New Roman" w:hAnsi="Times New Roman" w:cs="Times New Roman"/>
-        </w:rPr>
-      </w:pPr>
-      <w:r>
-        <w:rPr>
-          <w:rFonts w:ascii="Times New Roman" w:hAnsi="Times New Roman" w:cs="Times New Roman"/>
-        </w:rPr>
-        <w:t>An important difference between the realisations and the Default DEM is that the realisations contain more noise</w:t>
-      </w:r>
-    </w:p>
-    <w:p>
-      <w:pPr>
-        <w:pStyle w:val="NoSpacing"/>
-        <w:numPr>
-          <w:ilvl w:val="0"/>
-          <w:numId w:val="1"/>
-        </w:numPr>
-        <w:rPr>
-          <w:rFonts w:ascii="Times New Roman" w:hAnsi="Times New Roman" w:cs="Times New Roman"/>
-        </w:rPr>
-      </w:pPr>
-      <w:r>
-        <w:rPr>
-          <w:rFonts w:ascii="Times New Roman" w:hAnsi="Times New Roman" w:cs="Times New Roman"/>
-        </w:rPr>
-        <w:t>Adding uncertainty to the DEM results also in negative elevations in some cases up to a meter. (histogram of errors?) Either slightly skewed or outliers.</w:t>
-      </w:r>
-    </w:p>
-    <w:p>
-      <w:pPr>
-        <w:pStyle w:val="NoSpacing"/>
-        <w:numPr>
-          <w:ilvl w:val="0"/>
-          <w:numId w:val="1"/>
-        </w:numPr>
-        <w:rPr>
-          <w:rFonts w:ascii="Times New Roman" w:hAnsi="Times New Roman" w:cs="Times New Roman"/>
-        </w:rPr>
-      </w:pPr>
-      <w:r>
-        <w:rPr>
-          <w:rFonts w:ascii="Times New Roman" w:hAnsi="Times New Roman" w:cs="Times New Roman"/>
-        </w:rPr>
-        <w:t xml:space="preserve">The realisations have a more spotty or noisy look compared to the </w:t>
-      </w:r>
-      <w:proofErr w:type="spellStart"/>
-      <w:r>
-        <w:rPr>
-          <w:rFonts w:ascii="Times New Roman" w:hAnsi="Times New Roman" w:cs="Times New Roman"/>
-        </w:rPr>
-        <w:t>defaultdem</w:t>
-      </w:r>
-      <w:proofErr w:type="spellEnd"/>
-      <w:r>
-        <w:rPr>
-          <w:rFonts w:ascii="Times New Roman" w:hAnsi="Times New Roman" w:cs="Times New Roman"/>
-        </w:rPr>
-        <w:t xml:space="preserve">.  This can be clarified by the fact that according to the </w:t>
-      </w:r>
-      <w:proofErr w:type="spellStart"/>
-      <w:r>
-        <w:rPr>
-          <w:rFonts w:ascii="Times New Roman" w:hAnsi="Times New Roman" w:cs="Times New Roman"/>
-        </w:rPr>
-        <w:t>variogram</w:t>
-      </w:r>
-      <w:proofErr w:type="spellEnd"/>
-      <w:r>
-        <w:rPr>
-          <w:rFonts w:ascii="Times New Roman" w:hAnsi="Times New Roman" w:cs="Times New Roman"/>
-        </w:rPr>
-        <w:t xml:space="preserve"> of the </w:t>
-      </w:r>
-      <w:proofErr w:type="spellStart"/>
-      <w:r>
-        <w:rPr>
-          <w:rFonts w:ascii="Times New Roman" w:hAnsi="Times New Roman" w:cs="Times New Roman"/>
-        </w:rPr>
-        <w:t>resiudals</w:t>
-      </w:r>
-      <w:proofErr w:type="spellEnd"/>
-      <w:r>
-        <w:rPr>
-          <w:rFonts w:ascii="Times New Roman" w:hAnsi="Times New Roman" w:cs="Times New Roman"/>
-        </w:rPr>
-        <w:t xml:space="preserve"> a limited spatial correlation has been found. </w:t>
-      </w:r>
-      <w:r>
-        <w:rPr>
-          <w:rFonts w:ascii="Times New Roman" w:hAnsi="Times New Roman" w:cs="Times New Roman"/>
-        </w:rPr>
-        <w:tab/>
-      </w:r>
-    </w:p>
-    <w:p>
-      <w:pPr>
-        <w:pStyle w:val="NoSpacing"/>
+        <w:jc w:val="both"/>
         <w:rPr>
           <w:rFonts w:ascii="Times New Roman" w:hAnsi="Times New Roman" w:cs="Times New Roman"/>
         </w:rPr>
@@ -233,59 +237,24 @@
     <w:p>
       <w:pPr>
         <w:pStyle w:val="NoSpacing"/>
+        <w:jc w:val="both"/>
         <w:rPr>
           <w:rFonts w:ascii="Times New Roman" w:hAnsi="Times New Roman" w:cs="Times New Roman"/>
         </w:rPr>
       </w:pPr>
-    </w:p>
-    <w:p>
-      <w:pPr>
-        <w:pStyle w:val="NoSpacing"/>
-        <w:rPr>
-          <w:rFonts w:ascii="Times New Roman" w:hAnsi="Times New Roman" w:cs="Times New Roman"/>
-        </w:rPr>
-      </w:pPr>
-      <w:r>
-        <w:rPr>
-          <w:rFonts w:ascii="Times New Roman" w:hAnsi="Times New Roman" w:cs="Times New Roman"/>
-        </w:rPr>
-        <w:t xml:space="preserve">Residuals have been interpolated based on </w:t>
-      </w:r>
-      <w:proofErr w:type="spellStart"/>
-      <w:r>
-        <w:rPr>
-          <w:rFonts w:ascii="Times New Roman" w:hAnsi="Times New Roman" w:cs="Times New Roman"/>
-        </w:rPr>
-        <w:t>sample_error</w:t>
-      </w:r>
-      <w:proofErr w:type="spellEnd"/>
-      <w:r>
-        <w:rPr>
-          <w:rFonts w:ascii="Times New Roman" w:hAnsi="Times New Roman" w:cs="Times New Roman"/>
-        </w:rPr>
-        <w:t xml:space="preserve">. Precise </w:t>
-      </w:r>
-      <w:proofErr w:type="spellStart"/>
-      <w:r>
-        <w:rPr>
-          <w:rFonts w:ascii="Times New Roman" w:hAnsi="Times New Roman" w:cs="Times New Roman"/>
-        </w:rPr>
-        <w:t>measurments</w:t>
-      </w:r>
-      <w:proofErr w:type="spellEnd"/>
-      <w:r>
-        <w:rPr>
-          <w:rFonts w:ascii="Times New Roman" w:hAnsi="Times New Roman" w:cs="Times New Roman"/>
-        </w:rPr>
-        <w:t>.</w:t>
+      <w:r>
+        <w:rPr>
+          <w:rFonts w:ascii="Times New Roman" w:hAnsi="Times New Roman" w:cs="Times New Roman"/>
+        </w:rPr>
+        <w:t xml:space="preserve"> </w:t>
       </w:r>
     </w:p>
     <w:tbl>
       <w:tblPr>
         <w:tblStyle w:val="LightShading-Accent1"/>
-        <w:tblpPr w:leftFromText="180" w:rightFromText="180" w:vertAnchor="text" w:horzAnchor="margin" w:tblpY="146"/>
+        <w:tblpPr w:leftFromText="180" w:rightFromText="180" w:vertAnchor="text" w:horzAnchor="margin" w:tblpXSpec="center" w:tblpY="94"/>
         <w:tblW w:w="0" w:type="auto"/>
-        <w:tblLook w:val="04A0" w:firstRow="1" w:lastRow="0" w:firstColumn="1" w:lastColumn="0" w:noHBand="0" w:noVBand="1"/>
+        <w:tblLook w:val="04A0"/>
       </w:tblPr>
       <w:tblGrid>
         <w:gridCol w:w="1857"/>
@@ -296,11 +265,11 @@
       </w:tblGrid>
       <w:tr>
         <w:trPr>
-          <w:cnfStyle w:val="100000000000" w:firstRow="1" w:lastRow="0" w:firstColumn="0" w:lastColumn="0" w:oddVBand="0" w:evenVBand="0" w:oddHBand="0" w:evenHBand="0" w:firstRowFirstColumn="0" w:firstRowLastColumn="0" w:lastRowFirstColumn="0" w:lastRowLastColumn="0"/>
+          <w:cnfStyle w:val="100000000000"/>
         </w:trPr>
         <w:tc>
           <w:tcPr>
-            <w:cnfStyle w:val="001000000000" w:firstRow="0" w:lastRow="0" w:firstColumn="1" w:lastColumn="0" w:oddVBand="0" w:evenVBand="0" w:oddHBand="0" w:evenHBand="0" w:firstRowFirstColumn="0" w:firstRowLastColumn="0" w:lastRowFirstColumn="0" w:lastRowLastColumn="0"/>
+            <w:cnfStyle w:val="001000000000"/>
             <w:tcW w:w="1857" w:type="dxa"/>
           </w:tcPr>
           <w:p>
@@ -326,7 +295,7 @@
             <w:pPr>
               <w:pStyle w:val="NoSpacing"/>
               <w:jc w:val="center"/>
-              <w:cnfStyle w:val="100000000000" w:firstRow="1" w:lastRow="0" w:firstColumn="0" w:lastColumn="0" w:oddVBand="0" w:evenVBand="0" w:oddHBand="0" w:evenHBand="0" w:firstRowFirstColumn="0" w:firstRowLastColumn="0" w:lastRowFirstColumn="0" w:lastRowLastColumn="0"/>
+              <w:cnfStyle w:val="100000000000"/>
               <w:rPr>
                 <w:rFonts w:ascii="Times New Roman" w:hAnsi="Times New Roman" w:cs="Times New Roman"/>
               </w:rPr>
@@ -347,7 +316,7 @@
             <w:pPr>
               <w:pStyle w:val="NoSpacing"/>
               <w:jc w:val="center"/>
-              <w:cnfStyle w:val="100000000000" w:firstRow="1" w:lastRow="0" w:firstColumn="0" w:lastColumn="0" w:oddVBand="0" w:evenVBand="0" w:oddHBand="0" w:evenHBand="0" w:firstRowFirstColumn="0" w:firstRowLastColumn="0" w:lastRowFirstColumn="0" w:lastRowLastColumn="0"/>
+              <w:cnfStyle w:val="100000000000"/>
               <w:rPr>
                 <w:rFonts w:ascii="Times New Roman" w:hAnsi="Times New Roman" w:cs="Times New Roman"/>
               </w:rPr>
@@ -370,7 +339,7 @@
             <w:pPr>
               <w:pStyle w:val="NoSpacing"/>
               <w:jc w:val="center"/>
-              <w:cnfStyle w:val="100000000000" w:firstRow="1" w:lastRow="0" w:firstColumn="0" w:lastColumn="0" w:oddVBand="0" w:evenVBand="0" w:oddHBand="0" w:evenHBand="0" w:firstRowFirstColumn="0" w:firstRowLastColumn="0" w:lastRowFirstColumn="0" w:lastRowLastColumn="0"/>
+              <w:cnfStyle w:val="100000000000"/>
               <w:rPr>
                 <w:rFonts w:ascii="Times New Roman" w:hAnsi="Times New Roman" w:cs="Times New Roman"/>
               </w:rPr>
@@ -391,7 +360,7 @@
             <w:pPr>
               <w:pStyle w:val="NoSpacing"/>
               <w:jc w:val="center"/>
-              <w:cnfStyle w:val="100000000000" w:firstRow="1" w:lastRow="0" w:firstColumn="0" w:lastColumn="0" w:oddVBand="0" w:evenVBand="0" w:oddHBand="0" w:evenHBand="0" w:firstRowFirstColumn="0" w:firstRowLastColumn="0" w:lastRowFirstColumn="0" w:lastRowLastColumn="0"/>
+              <w:cnfStyle w:val="100000000000"/>
               <w:rPr>
                 <w:rFonts w:ascii="Times New Roman" w:hAnsi="Times New Roman" w:cs="Times New Roman"/>
               </w:rPr>
@@ -407,11 +376,11 @@
       </w:tr>
       <w:tr>
         <w:trPr>
-          <w:cnfStyle w:val="000000100000" w:firstRow="0" w:lastRow="0" w:firstColumn="0" w:lastColumn="0" w:oddVBand="0" w:evenVBand="0" w:oddHBand="1" w:evenHBand="0" w:firstRowFirstColumn="0" w:firstRowLastColumn="0" w:lastRowFirstColumn="0" w:lastRowLastColumn="0"/>
+          <w:cnfStyle w:val="000000100000"/>
         </w:trPr>
         <w:tc>
           <w:tcPr>
-            <w:cnfStyle w:val="001000000000" w:firstRow="0" w:lastRow="0" w:firstColumn="1" w:lastColumn="0" w:oddVBand="0" w:evenVBand="0" w:oddHBand="0" w:evenHBand="0" w:firstRowFirstColumn="0" w:firstRowLastColumn="0" w:lastRowFirstColumn="0" w:lastRowLastColumn="0"/>
+            <w:cnfStyle w:val="001000000000"/>
             <w:tcW w:w="1857" w:type="dxa"/>
           </w:tcPr>
           <w:p>
@@ -439,7 +408,7 @@
             <w:pPr>
               <w:pStyle w:val="NoSpacing"/>
               <w:jc w:val="center"/>
-              <w:cnfStyle w:val="000000100000" w:firstRow="0" w:lastRow="0" w:firstColumn="0" w:lastColumn="0" w:oddVBand="0" w:evenVBand="0" w:oddHBand="1" w:evenHBand="0" w:firstRowFirstColumn="0" w:firstRowLastColumn="0" w:lastRowFirstColumn="0" w:lastRowLastColumn="0"/>
+              <w:cnfStyle w:val="000000100000"/>
               <w:rPr>
                 <w:rFonts w:ascii="Times New Roman" w:hAnsi="Times New Roman" w:cs="Times New Roman"/>
               </w:rPr>
@@ -460,7 +429,7 @@
             <w:pPr>
               <w:pStyle w:val="NoSpacing"/>
               <w:jc w:val="center"/>
-              <w:cnfStyle w:val="000000100000" w:firstRow="0" w:lastRow="0" w:firstColumn="0" w:lastColumn="0" w:oddVBand="0" w:evenVBand="0" w:oddHBand="1" w:evenHBand="0" w:firstRowFirstColumn="0" w:firstRowLastColumn="0" w:lastRowFirstColumn="0" w:lastRowLastColumn="0"/>
+              <w:cnfStyle w:val="000000100000"/>
               <w:rPr>
                 <w:rFonts w:ascii="Times New Roman" w:hAnsi="Times New Roman" w:cs="Times New Roman"/>
               </w:rPr>
@@ -481,7 +450,7 @@
             <w:pPr>
               <w:pStyle w:val="NoSpacing"/>
               <w:jc w:val="center"/>
-              <w:cnfStyle w:val="000000100000" w:firstRow="0" w:lastRow="0" w:firstColumn="0" w:lastColumn="0" w:oddVBand="0" w:evenVBand="0" w:oddHBand="1" w:evenHBand="0" w:firstRowFirstColumn="0" w:firstRowLastColumn="0" w:lastRowFirstColumn="0" w:lastRowLastColumn="0"/>
+              <w:cnfStyle w:val="000000100000"/>
               <w:rPr>
                 <w:rFonts w:ascii="Times New Roman" w:hAnsi="Times New Roman" w:cs="Times New Roman"/>
               </w:rPr>
@@ -502,7 +471,7 @@
             <w:pPr>
               <w:pStyle w:val="NoSpacing"/>
               <w:jc w:val="center"/>
-              <w:cnfStyle w:val="000000100000" w:firstRow="0" w:lastRow="0" w:firstColumn="0" w:lastColumn="0" w:oddVBand="0" w:evenVBand="0" w:oddHBand="1" w:evenHBand="0" w:firstRowFirstColumn="0" w:firstRowLastColumn="0" w:lastRowFirstColumn="0" w:lastRowLastColumn="0"/>
+              <w:cnfStyle w:val="000000100000"/>
               <w:rPr>
                 <w:rFonts w:ascii="Times New Roman" w:hAnsi="Times New Roman" w:cs="Times New Roman"/>
               </w:rPr>
@@ -519,7 +488,7 @@
       <w:tr>
         <w:tc>
           <w:tcPr>
-            <w:cnfStyle w:val="001000000000" w:firstRow="0" w:lastRow="0" w:firstColumn="1" w:lastColumn="0" w:oddVBand="0" w:evenVBand="0" w:oddHBand="0" w:evenHBand="0" w:firstRowFirstColumn="0" w:firstRowLastColumn="0" w:lastRowFirstColumn="0" w:lastRowLastColumn="0"/>
+            <w:cnfStyle w:val="001000000000"/>
             <w:tcW w:w="1857" w:type="dxa"/>
           </w:tcPr>
           <w:p>
@@ -533,7 +502,7 @@
               <w:rPr>
                 <w:rFonts w:ascii="Times New Roman" w:hAnsi="Times New Roman" w:cs="Times New Roman"/>
               </w:rPr>
-              <w:t>Realisation 5</w:t>
+              <w:t>Realisation 8</w:t>
             </w:r>
           </w:p>
         </w:tc>
@@ -545,7 +514,7 @@
             <w:pPr>
               <w:pStyle w:val="NoSpacing"/>
               <w:jc w:val="center"/>
-              <w:cnfStyle w:val="000000000000" w:firstRow="0" w:lastRow="0" w:firstColumn="0" w:lastColumn="0" w:oddVBand="0" w:evenVBand="0" w:oddHBand="0" w:evenHBand="0" w:firstRowFirstColumn="0" w:firstRowLastColumn="0" w:lastRowFirstColumn="0" w:lastRowLastColumn="0"/>
+              <w:cnfStyle w:val="000000000000"/>
               <w:rPr>
                 <w:rFonts w:ascii="Times New Roman" w:hAnsi="Times New Roman" w:cs="Times New Roman"/>
               </w:rPr>
@@ -566,7 +535,7 @@
             <w:pPr>
               <w:pStyle w:val="NoSpacing"/>
               <w:jc w:val="center"/>
-              <w:cnfStyle w:val="000000000000" w:firstRow="0" w:lastRow="0" w:firstColumn="0" w:lastColumn="0" w:oddVBand="0" w:evenVBand="0" w:oddHBand="0" w:evenHBand="0" w:firstRowFirstColumn="0" w:firstRowLastColumn="0" w:lastRowFirstColumn="0" w:lastRowLastColumn="0"/>
+              <w:cnfStyle w:val="000000000000"/>
               <w:rPr>
                 <w:rFonts w:ascii="Times New Roman" w:hAnsi="Times New Roman" w:cs="Times New Roman"/>
               </w:rPr>
@@ -587,7 +556,7 @@
             <w:pPr>
               <w:pStyle w:val="NoSpacing"/>
               <w:jc w:val="center"/>
-              <w:cnfStyle w:val="000000000000" w:firstRow="0" w:lastRow="0" w:firstColumn="0" w:lastColumn="0" w:oddVBand="0" w:evenVBand="0" w:oddHBand="0" w:evenHBand="0" w:firstRowFirstColumn="0" w:firstRowLastColumn="0" w:lastRowFirstColumn="0" w:lastRowLastColumn="0"/>
+              <w:cnfStyle w:val="000000000000"/>
               <w:rPr>
                 <w:rFonts w:ascii="Times New Roman" w:hAnsi="Times New Roman" w:cs="Times New Roman"/>
               </w:rPr>
@@ -608,7 +577,7 @@
             <w:pPr>
               <w:pStyle w:val="NoSpacing"/>
               <w:jc w:val="center"/>
-              <w:cnfStyle w:val="000000000000" w:firstRow="0" w:lastRow="0" w:firstColumn="0" w:lastColumn="0" w:oddVBand="0" w:evenVBand="0" w:oddHBand="0" w:evenHBand="0" w:firstRowFirstColumn="0" w:firstRowLastColumn="0" w:lastRowFirstColumn="0" w:lastRowLastColumn="0"/>
+              <w:cnfStyle w:val="000000000000"/>
               <w:rPr>
                 <w:rFonts w:ascii="Times New Roman" w:hAnsi="Times New Roman" w:cs="Times New Roman"/>
               </w:rPr>
@@ -624,11 +593,11 @@
       </w:tr>
       <w:tr>
         <w:trPr>
-          <w:cnfStyle w:val="000000100000" w:firstRow="0" w:lastRow="0" w:firstColumn="0" w:lastColumn="0" w:oddVBand="0" w:evenVBand="0" w:oddHBand="1" w:evenHBand="0" w:firstRowFirstColumn="0" w:firstRowLastColumn="0" w:lastRowFirstColumn="0" w:lastRowLastColumn="0"/>
+          <w:cnfStyle w:val="000000100000"/>
         </w:trPr>
         <w:tc>
           <w:tcPr>
-            <w:cnfStyle w:val="001000000000" w:firstRow="0" w:lastRow="0" w:firstColumn="1" w:lastColumn="0" w:oddVBand="0" w:evenVBand="0" w:oddHBand="0" w:evenHBand="0" w:firstRowFirstColumn="0" w:firstRowLastColumn="0" w:lastRowFirstColumn="0" w:lastRowLastColumn="0"/>
+            <w:cnfStyle w:val="001000000000"/>
             <w:tcW w:w="1857" w:type="dxa"/>
           </w:tcPr>
           <w:p>
@@ -654,7 +623,7 @@
             <w:pPr>
               <w:pStyle w:val="NoSpacing"/>
               <w:jc w:val="center"/>
-              <w:cnfStyle w:val="000000100000" w:firstRow="0" w:lastRow="0" w:firstColumn="0" w:lastColumn="0" w:oddVBand="0" w:evenVBand="0" w:oddHBand="1" w:evenHBand="0" w:firstRowFirstColumn="0" w:firstRowLastColumn="0" w:lastRowFirstColumn="0" w:lastRowLastColumn="0"/>
+              <w:cnfStyle w:val="000000100000"/>
               <w:rPr>
                 <w:rFonts w:ascii="Times New Roman" w:hAnsi="Times New Roman" w:cs="Times New Roman"/>
               </w:rPr>
@@ -675,7 +644,7 @@
             <w:pPr>
               <w:pStyle w:val="NoSpacing"/>
               <w:jc w:val="center"/>
-              <w:cnfStyle w:val="000000100000" w:firstRow="0" w:lastRow="0" w:firstColumn="0" w:lastColumn="0" w:oddVBand="0" w:evenVBand="0" w:oddHBand="1" w:evenHBand="0" w:firstRowFirstColumn="0" w:firstRowLastColumn="0" w:lastRowFirstColumn="0" w:lastRowLastColumn="0"/>
+              <w:cnfStyle w:val="000000100000"/>
               <w:rPr>
                 <w:rFonts w:ascii="Times New Roman" w:hAnsi="Times New Roman" w:cs="Times New Roman"/>
               </w:rPr>
@@ -696,7 +665,7 @@
             <w:pPr>
               <w:pStyle w:val="NoSpacing"/>
               <w:jc w:val="center"/>
-              <w:cnfStyle w:val="000000100000" w:firstRow="0" w:lastRow="0" w:firstColumn="0" w:lastColumn="0" w:oddVBand="0" w:evenVBand="0" w:oddHBand="1" w:evenHBand="0" w:firstRowFirstColumn="0" w:firstRowLastColumn="0" w:lastRowFirstColumn="0" w:lastRowLastColumn="0"/>
+              <w:cnfStyle w:val="000000100000"/>
               <w:rPr>
                 <w:rFonts w:ascii="Times New Roman" w:hAnsi="Times New Roman" w:cs="Times New Roman"/>
               </w:rPr>
@@ -717,7 +686,7 @@
             <w:pPr>
               <w:pStyle w:val="NoSpacing"/>
               <w:jc w:val="center"/>
-              <w:cnfStyle w:val="000000100000" w:firstRow="0" w:lastRow="0" w:firstColumn="0" w:lastColumn="0" w:oddVBand="0" w:evenVBand="0" w:oddHBand="1" w:evenHBand="0" w:firstRowFirstColumn="0" w:firstRowLastColumn="0" w:lastRowFirstColumn="0" w:lastRowLastColumn="0"/>
+              <w:cnfStyle w:val="000000100000"/>
               <w:rPr>
                 <w:rFonts w:ascii="Times New Roman" w:hAnsi="Times New Roman" w:cs="Times New Roman"/>
               </w:rPr>
@@ -734,7 +703,7 @@
       <w:tr>
         <w:tc>
           <w:tcPr>
-            <w:cnfStyle w:val="001000000000" w:firstRow="0" w:lastRow="0" w:firstColumn="1" w:lastColumn="0" w:oddVBand="0" w:evenVBand="0" w:oddHBand="0" w:evenHBand="0" w:firstRowFirstColumn="0" w:firstRowLastColumn="0" w:lastRowFirstColumn="0" w:lastRowLastColumn="0"/>
+            <w:cnfStyle w:val="001000000000"/>
             <w:tcW w:w="1857" w:type="dxa"/>
           </w:tcPr>
           <w:p>
@@ -748,7 +717,7 @@
               <w:rPr>
                 <w:rFonts w:ascii="Times New Roman" w:hAnsi="Times New Roman" w:cs="Times New Roman"/>
               </w:rPr>
-              <w:t>Realisation 56</w:t>
+              <w:t>Realisation 40</w:t>
             </w:r>
           </w:p>
         </w:tc>
@@ -760,7 +729,7 @@
             <w:pPr>
               <w:pStyle w:val="NoSpacing"/>
               <w:jc w:val="center"/>
-              <w:cnfStyle w:val="000000000000" w:firstRow="0" w:lastRow="0" w:firstColumn="0" w:lastColumn="0" w:oddVBand="0" w:evenVBand="0" w:oddHBand="0" w:evenHBand="0" w:firstRowFirstColumn="0" w:firstRowLastColumn="0" w:lastRowFirstColumn="0" w:lastRowLastColumn="0"/>
+              <w:cnfStyle w:val="000000000000"/>
               <w:rPr>
                 <w:rFonts w:ascii="Times New Roman" w:hAnsi="Times New Roman" w:cs="Times New Roman"/>
               </w:rPr>
@@ -781,7 +750,7 @@
             <w:pPr>
               <w:pStyle w:val="NoSpacing"/>
               <w:jc w:val="center"/>
-              <w:cnfStyle w:val="000000000000" w:firstRow="0" w:lastRow="0" w:firstColumn="0" w:lastColumn="0" w:oddVBand="0" w:evenVBand="0" w:oddHBand="0" w:evenHBand="0" w:firstRowFirstColumn="0" w:firstRowLastColumn="0" w:lastRowFirstColumn="0" w:lastRowLastColumn="0"/>
+              <w:cnfStyle w:val="000000000000"/>
               <w:rPr>
                 <w:rFonts w:ascii="Times New Roman" w:hAnsi="Times New Roman" w:cs="Times New Roman"/>
               </w:rPr>
@@ -802,7 +771,7 @@
             <w:pPr>
               <w:pStyle w:val="NoSpacing"/>
               <w:jc w:val="center"/>
-              <w:cnfStyle w:val="000000000000" w:firstRow="0" w:lastRow="0" w:firstColumn="0" w:lastColumn="0" w:oddVBand="0" w:evenVBand="0" w:oddHBand="0" w:evenHBand="0" w:firstRowFirstColumn="0" w:firstRowLastColumn="0" w:lastRowFirstColumn="0" w:lastRowLastColumn="0"/>
+              <w:cnfStyle w:val="000000000000"/>
               <w:rPr>
                 <w:rFonts w:ascii="Times New Roman" w:hAnsi="Times New Roman" w:cs="Times New Roman"/>
               </w:rPr>
@@ -823,7 +792,7 @@
             <w:pPr>
               <w:pStyle w:val="NoSpacing"/>
               <w:jc w:val="center"/>
-              <w:cnfStyle w:val="000000000000" w:firstRow="0" w:lastRow="0" w:firstColumn="0" w:lastColumn="0" w:oddVBand="0" w:evenVBand="0" w:oddHBand="0" w:evenHBand="0" w:firstRowFirstColumn="0" w:firstRowLastColumn="0" w:lastRowFirstColumn="0" w:lastRowLastColumn="0"/>
+              <w:cnfStyle w:val="000000000000"/>
               <w:rPr>
                 <w:rFonts w:ascii="Times New Roman" w:hAnsi="Times New Roman" w:cs="Times New Roman"/>
               </w:rPr>
@@ -839,11 +808,11 @@
       </w:tr>
       <w:tr>
         <w:trPr>
-          <w:cnfStyle w:val="000000100000" w:firstRow="0" w:lastRow="0" w:firstColumn="0" w:lastColumn="0" w:oddVBand="0" w:evenVBand="0" w:oddHBand="1" w:evenHBand="0" w:firstRowFirstColumn="0" w:firstRowLastColumn="0" w:lastRowFirstColumn="0" w:lastRowLastColumn="0"/>
+          <w:cnfStyle w:val="000000100000"/>
         </w:trPr>
         <w:tc>
           <w:tcPr>
-            <w:cnfStyle w:val="001000000000" w:firstRow="0" w:lastRow="0" w:firstColumn="1" w:lastColumn="0" w:oddVBand="0" w:evenVBand="0" w:oddHBand="0" w:evenHBand="0" w:firstRowFirstColumn="0" w:firstRowLastColumn="0" w:lastRowFirstColumn="0" w:lastRowLastColumn="0"/>
+            <w:cnfStyle w:val="001000000000"/>
             <w:tcW w:w="1857" w:type="dxa"/>
           </w:tcPr>
           <w:p>
@@ -857,7 +826,7 @@
               <w:rPr>
                 <w:rFonts w:ascii="Times New Roman" w:hAnsi="Times New Roman" w:cs="Times New Roman"/>
               </w:rPr>
-              <w:t>Realisation 74</w:t>
+              <w:t>Realisation 73</w:t>
             </w:r>
           </w:p>
         </w:tc>
@@ -869,7 +838,7 @@
             <w:pPr>
               <w:pStyle w:val="NoSpacing"/>
               <w:jc w:val="center"/>
-              <w:cnfStyle w:val="000000100000" w:firstRow="0" w:lastRow="0" w:firstColumn="0" w:lastColumn="0" w:oddVBand="0" w:evenVBand="0" w:oddHBand="1" w:evenHBand="0" w:firstRowFirstColumn="0" w:firstRowLastColumn="0" w:lastRowFirstColumn="0" w:lastRowLastColumn="0"/>
+              <w:cnfStyle w:val="000000100000"/>
               <w:rPr>
                 <w:rFonts w:ascii="Times New Roman" w:hAnsi="Times New Roman" w:cs="Times New Roman"/>
               </w:rPr>
@@ -890,7 +859,7 @@
             <w:pPr>
               <w:pStyle w:val="NoSpacing"/>
               <w:jc w:val="center"/>
-              <w:cnfStyle w:val="000000100000" w:firstRow="0" w:lastRow="0" w:firstColumn="0" w:lastColumn="0" w:oddVBand="0" w:evenVBand="0" w:oddHBand="1" w:evenHBand="0" w:firstRowFirstColumn="0" w:firstRowLastColumn="0" w:lastRowFirstColumn="0" w:lastRowLastColumn="0"/>
+              <w:cnfStyle w:val="000000100000"/>
               <w:rPr>
                 <w:rFonts w:ascii="Times New Roman" w:hAnsi="Times New Roman" w:cs="Times New Roman"/>
               </w:rPr>
@@ -911,7 +880,7 @@
             <w:pPr>
               <w:pStyle w:val="NoSpacing"/>
               <w:jc w:val="center"/>
-              <w:cnfStyle w:val="000000100000" w:firstRow="0" w:lastRow="0" w:firstColumn="0" w:lastColumn="0" w:oddVBand="0" w:evenVBand="0" w:oddHBand="1" w:evenHBand="0" w:firstRowFirstColumn="0" w:firstRowLastColumn="0" w:lastRowFirstColumn="0" w:lastRowLastColumn="0"/>
+              <w:cnfStyle w:val="000000100000"/>
               <w:rPr>
                 <w:rFonts w:ascii="Times New Roman" w:hAnsi="Times New Roman" w:cs="Times New Roman"/>
               </w:rPr>
@@ -932,7 +901,7 @@
             <w:pPr>
               <w:pStyle w:val="NoSpacing"/>
               <w:jc w:val="center"/>
-              <w:cnfStyle w:val="000000100000" w:firstRow="0" w:lastRow="0" w:firstColumn="0" w:lastColumn="0" w:oddVBand="0" w:evenVBand="0" w:oddHBand="1" w:evenHBand="0" w:firstRowFirstColumn="0" w:firstRowLastColumn="0" w:lastRowFirstColumn="0" w:lastRowLastColumn="0"/>
+              <w:cnfStyle w:val="000000100000"/>
               <w:rPr>
                 <w:rFonts w:ascii="Times New Roman" w:hAnsi="Times New Roman" w:cs="Times New Roman"/>
               </w:rPr>
@@ -949,7 +918,7 @@
       <w:tr>
         <w:tc>
           <w:tcPr>
-            <w:cnfStyle w:val="001000000000" w:firstRow="0" w:lastRow="0" w:firstColumn="1" w:lastColumn="0" w:oddVBand="0" w:evenVBand="0" w:oddHBand="0" w:evenHBand="0" w:firstRowFirstColumn="0" w:firstRowLastColumn="0" w:lastRowFirstColumn="0" w:lastRowLastColumn="0"/>
+            <w:cnfStyle w:val="001000000000"/>
             <w:tcW w:w="1857" w:type="dxa"/>
           </w:tcPr>
           <w:p>
@@ -963,7 +932,7 @@
               <w:rPr>
                 <w:rFonts w:ascii="Times New Roman" w:hAnsi="Times New Roman" w:cs="Times New Roman"/>
               </w:rPr>
-              <w:t>Realisation 89</w:t>
+              <w:t>Realisation 85</w:t>
             </w:r>
           </w:p>
         </w:tc>
@@ -975,7 +944,7 @@
             <w:pPr>
               <w:pStyle w:val="NoSpacing"/>
               <w:jc w:val="center"/>
-              <w:cnfStyle w:val="000000000000" w:firstRow="0" w:lastRow="0" w:firstColumn="0" w:lastColumn="0" w:oddVBand="0" w:evenVBand="0" w:oddHBand="0" w:evenHBand="0" w:firstRowFirstColumn="0" w:firstRowLastColumn="0" w:lastRowFirstColumn="0" w:lastRowLastColumn="0"/>
+              <w:cnfStyle w:val="000000000000"/>
               <w:rPr>
                 <w:rFonts w:ascii="Times New Roman" w:hAnsi="Times New Roman" w:cs="Times New Roman"/>
               </w:rPr>
@@ -996,7 +965,7 @@
             <w:pPr>
               <w:pStyle w:val="NoSpacing"/>
               <w:jc w:val="center"/>
-              <w:cnfStyle w:val="000000000000" w:firstRow="0" w:lastRow="0" w:firstColumn="0" w:lastColumn="0" w:oddVBand="0" w:evenVBand="0" w:oddHBand="0" w:evenHBand="0" w:firstRowFirstColumn="0" w:firstRowLastColumn="0" w:lastRowFirstColumn="0" w:lastRowLastColumn="0"/>
+              <w:cnfStyle w:val="000000000000"/>
               <w:rPr>
                 <w:rFonts w:ascii="Times New Roman" w:hAnsi="Times New Roman" w:cs="Times New Roman"/>
               </w:rPr>
@@ -1017,7 +986,7 @@
             <w:pPr>
               <w:pStyle w:val="NoSpacing"/>
               <w:jc w:val="center"/>
-              <w:cnfStyle w:val="000000000000" w:firstRow="0" w:lastRow="0" w:firstColumn="0" w:lastColumn="0" w:oddVBand="0" w:evenVBand="0" w:oddHBand="0" w:evenHBand="0" w:firstRowFirstColumn="0" w:firstRowLastColumn="0" w:lastRowFirstColumn="0" w:lastRowLastColumn="0"/>
+              <w:cnfStyle w:val="000000000000"/>
               <w:rPr>
                 <w:rFonts w:ascii="Times New Roman" w:hAnsi="Times New Roman" w:cs="Times New Roman"/>
               </w:rPr>
@@ -1038,7 +1007,7 @@
             <w:pPr>
               <w:pStyle w:val="NoSpacing"/>
               <w:jc w:val="center"/>
-              <w:cnfStyle w:val="000000000000" w:firstRow="0" w:lastRow="0" w:firstColumn="0" w:lastColumn="0" w:oddVBand="0" w:evenVBand="0" w:oddHBand="0" w:evenHBand="0" w:firstRowFirstColumn="0" w:firstRowLastColumn="0" w:lastRowFirstColumn="0" w:lastRowLastColumn="0"/>
+              <w:cnfStyle w:val="000000000000"/>
               <w:rPr>
                 <w:rFonts w:ascii="Times New Roman" w:hAnsi="Times New Roman" w:cs="Times New Roman"/>
               </w:rPr>
@@ -1077,30 +1046,30 @@
         <w:rPr>
           <w:rFonts w:ascii="Times New Roman" w:hAnsi="Times New Roman" w:cs="Times New Roman"/>
           <w:noProof/>
-          <w:lang w:eastAsia="en-GB"/>
+          <w:lang w:val="en-US"/>
         </w:rPr>
         <w:lastRenderedPageBreak/>
         <w:drawing>
-          <wp:anchor distT="0" distB="0" distL="114300" distR="114300" simplePos="0" relativeHeight="251661312" behindDoc="1" locked="0" layoutInCell="1" allowOverlap="1" wp14:anchorId="1FBDBCE7" wp14:editId="4D04A749">
+          <wp:anchor distT="0" distB="0" distL="114300" distR="114300" simplePos="0" relativeHeight="251658240" behindDoc="1" locked="0" layoutInCell="1" allowOverlap="1">
             <wp:simplePos x="0" y="0"/>
             <wp:positionH relativeFrom="column">
-              <wp:posOffset>2877820</wp:posOffset>
+              <wp:posOffset>-109220</wp:posOffset>
             </wp:positionH>
             <wp:positionV relativeFrom="paragraph">
-              <wp:posOffset>2348230</wp:posOffset>
+              <wp:posOffset>-4445</wp:posOffset>
             </wp:positionV>
-            <wp:extent cx="3625850" cy="2028825"/>
-            <wp:effectExtent l="0" t="0" r="0" b="9525"/>
+            <wp:extent cx="5960745" cy="5057775"/>
+            <wp:effectExtent l="19050" t="0" r="1905" b="0"/>
             <wp:wrapTight wrapText="bothSides">
               <wp:wrapPolygon edited="0">
-                <wp:start x="0" y="0"/>
-                <wp:lineTo x="0" y="21499"/>
-                <wp:lineTo x="21449" y="21499"/>
-                <wp:lineTo x="21449" y="0"/>
-                <wp:lineTo x="0" y="0"/>
+                <wp:start x="-69" y="0"/>
+                <wp:lineTo x="-69" y="21559"/>
+                <wp:lineTo x="21607" y="21559"/>
+                <wp:lineTo x="21607" y="0"/>
+                <wp:lineTo x="-69" y="0"/>
               </wp:wrapPolygon>
             </wp:wrapTight>
-            <wp:docPr id="11" name="Picture 11"/>
+            <wp:docPr id="1" name="Picture 0" descr="Combined_relalisations.PNG"/>
             <wp:cNvGraphicFramePr>
               <a:graphicFrameLocks xmlns:a="http://schemas.openxmlformats.org/drawingml/2006/main" noChangeAspect="1"/>
             </wp:cNvGraphicFramePr>
@@ -1108,310 +1077,11 @@
               <a:graphicData uri="http://schemas.openxmlformats.org/drawingml/2006/picture">
                 <pic:pic xmlns:pic="http://schemas.openxmlformats.org/drawingml/2006/picture">
                   <pic:nvPicPr>
-                    <pic:cNvPr id="0" name="dem3.png"/>
-                    <pic:cNvPicPr/>
-                  </pic:nvPicPr>
-                  <pic:blipFill rotWithShape="1">
-                    <a:blip r:embed="rId6">
-                      <a:extLst>
-                        <a:ext uri="{28A0092B-C50C-407E-A947-70E740481C1C}">
-                          <a14:useLocalDpi xmlns:a14="http://schemas.microsoft.com/office/drawing/2010/main" val="0"/>
-                        </a:ext>
-                      </a:extLst>
-                    </a:blip>
-                    <a:srcRect l="1875" t="24792" r="12501" b="27292"/>
-                    <a:stretch/>
-                  </pic:blipFill>
-                  <pic:spPr bwMode="auto">
-                    <a:xfrm>
-                      <a:off x="0" y="0"/>
-                      <a:ext cx="3625850" cy="2028825"/>
-                    </a:xfrm>
-                    <a:prstGeom prst="rect">
-                      <a:avLst/>
-                    </a:prstGeom>
-                    <a:ln>
-                      <a:noFill/>
-                    </a:ln>
-                    <a:extLst>
-                      <a:ext uri="{53640926-AAD7-44D8-BBD7-CCE9431645EC}">
-                        <a14:shadowObscured xmlns:a14="http://schemas.microsoft.com/office/drawing/2010/main"/>
-                      </a:ext>
-                    </a:extLst>
-                  </pic:spPr>
-                </pic:pic>
-              </a:graphicData>
-            </a:graphic>
-            <wp14:sizeRelH relativeFrom="page">
-              <wp14:pctWidth>0</wp14:pctWidth>
-            </wp14:sizeRelH>
-            <wp14:sizeRelV relativeFrom="page">
-              <wp14:pctHeight>0</wp14:pctHeight>
-            </wp14:sizeRelV>
-          </wp:anchor>
-        </w:drawing>
-      </w:r>
-      <w:r>
-        <w:rPr>
-          <w:rFonts w:ascii="Times New Roman" w:hAnsi="Times New Roman" w:cs="Times New Roman"/>
-          <w:noProof/>
-          <w:lang w:eastAsia="en-GB"/>
-        </w:rPr>
-        <w:drawing>
-          <wp:anchor distT="0" distB="0" distL="114300" distR="114300" simplePos="0" relativeHeight="251660288" behindDoc="1" locked="0" layoutInCell="1" allowOverlap="1" wp14:anchorId="49B4D264" wp14:editId="38F81155">
-            <wp:simplePos x="0" y="0"/>
-            <wp:positionH relativeFrom="column">
-              <wp:posOffset>-775970</wp:posOffset>
-            </wp:positionH>
-            <wp:positionV relativeFrom="paragraph">
-              <wp:posOffset>2367280</wp:posOffset>
-            </wp:positionV>
-            <wp:extent cx="3638550" cy="2033905"/>
-            <wp:effectExtent l="0" t="0" r="0" b="4445"/>
-            <wp:wrapTight wrapText="bothSides">
-              <wp:wrapPolygon edited="0">
-                <wp:start x="0" y="0"/>
-                <wp:lineTo x="0" y="21445"/>
-                <wp:lineTo x="21487" y="21445"/>
-                <wp:lineTo x="21487" y="0"/>
-                <wp:lineTo x="0" y="0"/>
-              </wp:wrapPolygon>
-            </wp:wrapTight>
-            <wp:docPr id="10" name="Picture 10"/>
-            <wp:cNvGraphicFramePr>
-              <a:graphicFrameLocks xmlns:a="http://schemas.openxmlformats.org/drawingml/2006/main" noChangeAspect="1"/>
-            </wp:cNvGraphicFramePr>
-            <a:graphic xmlns:a="http://schemas.openxmlformats.org/drawingml/2006/main">
-              <a:graphicData uri="http://schemas.openxmlformats.org/drawingml/2006/picture">
-                <pic:pic xmlns:pic="http://schemas.openxmlformats.org/drawingml/2006/picture">
-                  <pic:nvPicPr>
-                    <pic:cNvPr id="0" name="dem2.png"/>
-                    <pic:cNvPicPr/>
-                  </pic:nvPicPr>
-                  <pic:blipFill rotWithShape="1">
-                    <a:blip r:embed="rId7">
-                      <a:extLst>
-                        <a:ext uri="{28A0092B-C50C-407E-A947-70E740481C1C}">
-                          <a14:useLocalDpi xmlns:a14="http://schemas.microsoft.com/office/drawing/2010/main" val="0"/>
-                        </a:ext>
-                      </a:extLst>
-                    </a:blip>
-                    <a:srcRect l="1666" t="24792" r="11875" b="26875"/>
-                    <a:stretch/>
-                  </pic:blipFill>
-                  <pic:spPr bwMode="auto">
-                    <a:xfrm>
-                      <a:off x="0" y="0"/>
-                      <a:ext cx="3638550" cy="2033905"/>
-                    </a:xfrm>
-                    <a:prstGeom prst="rect">
-                      <a:avLst/>
-                    </a:prstGeom>
-                    <a:ln>
-                      <a:noFill/>
-                    </a:ln>
-                    <a:extLst>
-                      <a:ext uri="{53640926-AAD7-44D8-BBD7-CCE9431645EC}">
-                        <a14:shadowObscured xmlns:a14="http://schemas.microsoft.com/office/drawing/2010/main"/>
-                      </a:ext>
-                    </a:extLst>
-                  </pic:spPr>
-                </pic:pic>
-              </a:graphicData>
-            </a:graphic>
-            <wp14:sizeRelH relativeFrom="page">
-              <wp14:pctWidth>0</wp14:pctWidth>
-            </wp14:sizeRelH>
-            <wp14:sizeRelV relativeFrom="page">
-              <wp14:pctHeight>0</wp14:pctHeight>
-            </wp14:sizeRelV>
-          </wp:anchor>
-        </w:drawing>
-      </w:r>
-      <w:r>
-        <w:rPr>
-          <w:rFonts w:ascii="Times New Roman" w:hAnsi="Times New Roman" w:cs="Times New Roman"/>
-          <w:noProof/>
-          <w:lang w:eastAsia="en-GB"/>
-        </w:rPr>
-        <w:drawing>
-          <wp:anchor distT="0" distB="0" distL="114300" distR="114300" simplePos="0" relativeHeight="251659264" behindDoc="1" locked="0" layoutInCell="1" allowOverlap="1" wp14:anchorId="26AD83CB" wp14:editId="69A5DAEF">
-            <wp:simplePos x="0" y="0"/>
-            <wp:positionH relativeFrom="column">
-              <wp:posOffset>2843530</wp:posOffset>
-            </wp:positionH>
-            <wp:positionV relativeFrom="paragraph">
-              <wp:posOffset>281305</wp:posOffset>
-            </wp:positionV>
-            <wp:extent cx="3657600" cy="2063115"/>
-            <wp:effectExtent l="0" t="0" r="0" b="0"/>
-            <wp:wrapTight wrapText="bothSides">
-              <wp:wrapPolygon edited="0">
-                <wp:start x="0" y="0"/>
-                <wp:lineTo x="0" y="21341"/>
-                <wp:lineTo x="21488" y="21341"/>
-                <wp:lineTo x="21488" y="0"/>
-                <wp:lineTo x="0" y="0"/>
-              </wp:wrapPolygon>
-            </wp:wrapTight>
-            <wp:docPr id="9" name="Picture 9"/>
-            <wp:cNvGraphicFramePr>
-              <a:graphicFrameLocks xmlns:a="http://schemas.openxmlformats.org/drawingml/2006/main" noChangeAspect="1"/>
-            </wp:cNvGraphicFramePr>
-            <a:graphic xmlns:a="http://schemas.openxmlformats.org/drawingml/2006/main">
-              <a:graphicData uri="http://schemas.openxmlformats.org/drawingml/2006/picture">
-                <pic:pic xmlns:pic="http://schemas.openxmlformats.org/drawingml/2006/picture">
-                  <pic:nvPicPr>
-                    <pic:cNvPr id="0" name="dem1.png"/>
-                    <pic:cNvPicPr/>
-                  </pic:nvPicPr>
-                  <pic:blipFill rotWithShape="1">
-                    <a:blip r:embed="rId8">
-                      <a:extLst>
-                        <a:ext uri="{28A0092B-C50C-407E-A947-70E740481C1C}">
-                          <a14:useLocalDpi xmlns:a14="http://schemas.microsoft.com/office/drawing/2010/main" val="0"/>
-                        </a:ext>
-                      </a:extLst>
-                    </a:blip>
-                    <a:srcRect l="1666" t="24792" r="12291" b="26667"/>
-                    <a:stretch/>
-                  </pic:blipFill>
-                  <pic:spPr bwMode="auto">
-                    <a:xfrm>
-                      <a:off x="0" y="0"/>
-                      <a:ext cx="3657600" cy="2063115"/>
-                    </a:xfrm>
-                    <a:prstGeom prst="rect">
-                      <a:avLst/>
-                    </a:prstGeom>
-                    <a:ln>
-                      <a:noFill/>
-                    </a:ln>
-                    <a:extLst>
-                      <a:ext uri="{53640926-AAD7-44D8-BBD7-CCE9431645EC}">
-                        <a14:shadowObscured xmlns:a14="http://schemas.microsoft.com/office/drawing/2010/main"/>
-                      </a:ext>
-                    </a:extLst>
-                  </pic:spPr>
-                </pic:pic>
-              </a:graphicData>
-            </a:graphic>
-            <wp14:sizeRelH relativeFrom="page">
-              <wp14:pctWidth>0</wp14:pctWidth>
-            </wp14:sizeRelH>
-            <wp14:sizeRelV relativeFrom="page">
-              <wp14:pctHeight>0</wp14:pctHeight>
-            </wp14:sizeRelV>
-          </wp:anchor>
-        </w:drawing>
-      </w:r>
-      <w:r>
-        <w:rPr>
-          <w:rFonts w:ascii="Times New Roman" w:hAnsi="Times New Roman" w:cs="Times New Roman"/>
-          <w:noProof/>
-          <w:lang w:eastAsia="en-GB"/>
-        </w:rPr>
-        <w:drawing>
-          <wp:anchor distT="0" distB="0" distL="114300" distR="114300" simplePos="0" relativeHeight="251658240" behindDoc="1" locked="0" layoutInCell="1" allowOverlap="1" wp14:anchorId="1ACCFB03" wp14:editId="44C6630D">
-            <wp:simplePos x="0" y="0"/>
-            <wp:positionH relativeFrom="column">
-              <wp:posOffset>-795020</wp:posOffset>
-            </wp:positionH>
-            <wp:positionV relativeFrom="paragraph">
-              <wp:posOffset>300355</wp:posOffset>
-            </wp:positionV>
-            <wp:extent cx="3638550" cy="2063750"/>
-            <wp:effectExtent l="0" t="0" r="0" b="0"/>
-            <wp:wrapTight wrapText="bothSides">
-              <wp:wrapPolygon edited="0">
-                <wp:start x="0" y="0"/>
-                <wp:lineTo x="0" y="21334"/>
-                <wp:lineTo x="21487" y="21334"/>
-                <wp:lineTo x="21487" y="0"/>
-                <wp:lineTo x="0" y="0"/>
-              </wp:wrapPolygon>
-            </wp:wrapTight>
-            <wp:docPr id="8" name="Picture 8"/>
-            <wp:cNvGraphicFramePr>
-              <a:graphicFrameLocks xmlns:a="http://schemas.openxmlformats.org/drawingml/2006/main" noChangeAspect="1"/>
-            </wp:cNvGraphicFramePr>
-            <a:graphic xmlns:a="http://schemas.openxmlformats.org/drawingml/2006/main">
-              <a:graphicData uri="http://schemas.openxmlformats.org/drawingml/2006/picture">
-                <pic:pic xmlns:pic="http://schemas.openxmlformats.org/drawingml/2006/picture">
-                  <pic:nvPicPr>
-                    <pic:cNvPr id="0" name="defaultdem.png"/>
-                    <pic:cNvPicPr/>
-                  </pic:nvPicPr>
-                  <pic:blipFill rotWithShape="1">
-                    <a:blip r:embed="rId9">
-                      <a:extLst>
-                        <a:ext uri="{28A0092B-C50C-407E-A947-70E740481C1C}">
-                          <a14:useLocalDpi xmlns:a14="http://schemas.microsoft.com/office/drawing/2010/main" val="0"/>
-                        </a:ext>
-                      </a:extLst>
-                    </a:blip>
-                    <a:srcRect l="1250" t="25000" r="12083" b="25833"/>
-                    <a:stretch/>
-                  </pic:blipFill>
-                  <pic:spPr bwMode="auto">
-                    <a:xfrm>
-                      <a:off x="0" y="0"/>
-                      <a:ext cx="3638550" cy="2063750"/>
-                    </a:xfrm>
-                    <a:prstGeom prst="rect">
-                      <a:avLst/>
-                    </a:prstGeom>
-                    <a:ln>
-                      <a:noFill/>
-                    </a:ln>
-                    <a:extLst>
-                      <a:ext uri="{53640926-AAD7-44D8-BBD7-CCE9431645EC}">
-                        <a14:shadowObscured xmlns:a14="http://schemas.microsoft.com/office/drawing/2010/main"/>
-                      </a:ext>
-                    </a:extLst>
-                  </pic:spPr>
-                </pic:pic>
-              </a:graphicData>
-            </a:graphic>
-            <wp14:sizeRelH relativeFrom="page">
-              <wp14:pctWidth>0</wp14:pctWidth>
-            </wp14:sizeRelH>
-            <wp14:sizeRelV relativeFrom="page">
-              <wp14:pctHeight>0</wp14:pctHeight>
-            </wp14:sizeRelV>
-          </wp:anchor>
-        </w:drawing>
-      </w:r>
-      <w:bookmarkStart w:id="0" w:name="_GoBack"/>
-      <w:r>
-        <w:rPr>
-          <w:rFonts w:ascii="Times New Roman" w:hAnsi="Times New Roman" w:cs="Times New Roman"/>
-          <w:noProof/>
-          <w:lang w:eastAsia="en-GB"/>
-        </w:rPr>
-        <w:drawing>
-          <wp:inline distT="0" distB="0" distL="0" distR="0">
-            <wp:extent cx="4572000" cy="4572000"/>
-            <wp:effectExtent l="0" t="0" r="0" b="0"/>
-            <wp:docPr id="12" name="Picture 12"/>
-            <wp:cNvGraphicFramePr>
-              <a:graphicFrameLocks xmlns:a="http://schemas.openxmlformats.org/drawingml/2006/main" noChangeAspect="1"/>
-            </wp:cNvGraphicFramePr>
-            <a:graphic xmlns:a="http://schemas.openxmlformats.org/drawingml/2006/main">
-              <a:graphicData uri="http://schemas.openxmlformats.org/drawingml/2006/picture">
-                <pic:pic xmlns:pic="http://schemas.openxmlformats.org/drawingml/2006/picture">
-                  <pic:nvPicPr>
-                    <pic:cNvPr id="0" name="dem4.png"/>
+                    <pic:cNvPr id="0" name="Combined_relalisations.PNG"/>
                     <pic:cNvPicPr/>
                   </pic:nvPicPr>
                   <pic:blipFill>
-                    <a:blip r:embed="rId10">
-                      <a:extLst>
-                        <a:ext uri="{28A0092B-C50C-407E-A947-70E740481C1C}">
-                          <a14:useLocalDpi xmlns:a14="http://schemas.microsoft.com/office/drawing/2010/main" val="0"/>
-                        </a:ext>
-                      </a:extLst>
-                    </a:blip>
+                    <a:blip r:embed="rId5" cstate="print"/>
                     <a:stretch>
                       <a:fillRect/>
                     </a:stretch>
@@ -1419,7 +1089,7 @@
                   <pic:spPr>
                     <a:xfrm>
                       <a:off x="0" y="0"/>
-                      <a:ext cx="4572000" cy="4572000"/>
+                      <a:ext cx="5960745" cy="5057775"/>
                     </a:xfrm>
                     <a:prstGeom prst="rect">
                       <a:avLst/>
@@ -1428,57 +1098,7 @@
                 </pic:pic>
               </a:graphicData>
             </a:graphic>
-          </wp:inline>
-        </w:drawing>
-      </w:r>
-      <w:bookmarkEnd w:id="0"/>
-      <w:r>
-        <w:rPr>
-          <w:rFonts w:ascii="Times New Roman" w:hAnsi="Times New Roman" w:cs="Times New Roman"/>
-          <w:noProof/>
-          <w:lang w:eastAsia="en-GB"/>
-        </w:rPr>
-        <w:lastRenderedPageBreak/>
-        <w:drawing>
-          <wp:inline distT="0" distB="0" distL="0" distR="0">
-            <wp:extent cx="4572000" cy="4572000"/>
-            <wp:effectExtent l="0" t="0" r="0" b="0"/>
-            <wp:docPr id="13" name="Picture 13"/>
-            <wp:cNvGraphicFramePr>
-              <a:graphicFrameLocks xmlns:a="http://schemas.openxmlformats.org/drawingml/2006/main" noChangeAspect="1"/>
-            </wp:cNvGraphicFramePr>
-            <a:graphic xmlns:a="http://schemas.openxmlformats.org/drawingml/2006/main">
-              <a:graphicData uri="http://schemas.openxmlformats.org/drawingml/2006/picture">
-                <pic:pic xmlns:pic="http://schemas.openxmlformats.org/drawingml/2006/picture">
-                  <pic:nvPicPr>
-                    <pic:cNvPr id="0" name="dem5.png"/>
-                    <pic:cNvPicPr/>
-                  </pic:nvPicPr>
-                  <pic:blipFill>
-                    <a:blip r:embed="rId11">
-                      <a:extLst>
-                        <a:ext uri="{28A0092B-C50C-407E-A947-70E740481C1C}">
-                          <a14:useLocalDpi xmlns:a14="http://schemas.microsoft.com/office/drawing/2010/main" val="0"/>
-                        </a:ext>
-                      </a:extLst>
-                    </a:blip>
-                    <a:stretch>
-                      <a:fillRect/>
-                    </a:stretch>
-                  </pic:blipFill>
-                  <pic:spPr>
-                    <a:xfrm>
-                      <a:off x="0" y="0"/>
-                      <a:ext cx="4572000" cy="4572000"/>
-                    </a:xfrm>
-                    <a:prstGeom prst="rect">
-                      <a:avLst/>
-                    </a:prstGeom>
-                  </pic:spPr>
-                </pic:pic>
-              </a:graphicData>
-            </a:graphic>
-          </wp:inline>
+          </wp:anchor>
         </w:drawing>
       </w:r>
     </w:p>
@@ -1493,7 +1113,7 @@
 </file>
 
 <file path=word/numbering.xml><?xml version="1.0" encoding="utf-8"?>
-<w:numbering xmlns:wpc="http://schemas.microsoft.com/office/word/2010/wordprocessingCanvas" xmlns:mc="http://schemas.openxmlformats.org/markup-compatibility/2006" xmlns:o="urn:schemas-microsoft-com:office:office" xmlns:r="http://schemas.openxmlformats.org/officeDocument/2006/relationships" xmlns:m="http://schemas.openxmlformats.org/officeDocument/2006/math" xmlns:v="urn:schemas-microsoft-com:vml" xmlns:wp14="http://schemas.microsoft.com/office/word/2010/wordprocessingDrawing" xmlns:wp="http://schemas.openxmlformats.org/drawingml/2006/wordprocessingDrawing" xmlns:w10="urn:schemas-microsoft-com:office:word" xmlns:w="http://schemas.openxmlformats.org/wordprocessingml/2006/main" xmlns:w14="http://schemas.microsoft.com/office/word/2010/wordml" xmlns:wpg="http://schemas.microsoft.com/office/word/2010/wordprocessingGroup" xmlns:wpi="http://schemas.microsoft.com/office/word/2010/wordprocessingInk" xmlns:wne="http://schemas.microsoft.com/office/word/2006/wordml" xmlns:wps="http://schemas.microsoft.com/office/word/2010/wordprocessingShape" mc:Ignorable="w14 wp14">
+<w:numbering xmlns:ve="http://schemas.openxmlformats.org/markup-compatibility/2006" xmlns:o="urn:schemas-microsoft-com:office:office" xmlns:r="http://schemas.openxmlformats.org/officeDocument/2006/relationships" xmlns:m="http://schemas.openxmlformats.org/officeDocument/2006/math" xmlns:v="urn:schemas-microsoft-com:vml" xmlns:wp="http://schemas.openxmlformats.org/drawingml/2006/wordprocessingDrawing" xmlns:w10="urn:schemas-microsoft-com:office:word" xmlns:w="http://schemas.openxmlformats.org/wordprocessingml/2006/main" xmlns:wne="http://schemas.microsoft.com/office/word/2006/wordml">
   <w:abstractNum w:abstractNumId="0">
     <w:nsid w:val="65CA3A08"/>
     <w:multiLevelType w:val="hybridMultilevel"/>
@@ -1614,7 +1234,7 @@
 </file>
 
 <file path=word/styles.xml><?xml version="1.0" encoding="utf-8"?>
-<w:styles xmlns:mc="http://schemas.openxmlformats.org/markup-compatibility/2006" xmlns:r="http://schemas.openxmlformats.org/officeDocument/2006/relationships" xmlns:w="http://schemas.openxmlformats.org/wordprocessingml/2006/main" xmlns:w14="http://schemas.microsoft.com/office/word/2010/wordml" mc:Ignorable="w14">
+<w:styles xmlns:r="http://schemas.openxmlformats.org/officeDocument/2006/relationships" xmlns:w="http://schemas.openxmlformats.org/wordprocessingml/2006/main">
   <w:docDefaults>
     <w:rPrDefault>
       <w:rPr>
@@ -1772,6 +1392,7 @@
   <w:style w:type="paragraph" w:default="1" w:styleId="Normal">
     <w:name w:val="Normal"/>
     <w:qFormat/>
+    <w:rsid w:val="00C84BE3"/>
   </w:style>
   <w:style w:type="character" w:default="1" w:styleId="DefaultParagraphFont">
     <w:name w:val="Default Paragraph Font"/>
@@ -1784,6 +1405,7 @@
     <w:uiPriority w:val="99"/>
     <w:semiHidden/>
     <w:unhideWhenUsed/>
+    <w:qFormat/>
     <w:tblPr>
       <w:tblInd w:w="0" w:type="dxa"/>
       <w:tblCellMar>
@@ -1818,6 +1440,7 @@
       <w:spacing w:after="0" w:line="240" w:lineRule="auto"/>
     </w:pPr>
     <w:tblPr>
+      <w:tblInd w:w="0" w:type="dxa"/>
       <w:tblBorders>
         <w:top w:val="single" w:sz="4" w:space="0" w:color="auto"/>
         <w:left w:val="single" w:sz="4" w:space="0" w:color="auto"/>
@@ -1826,6 +1449,12 @@
         <w:insideH w:val="single" w:sz="4" w:space="0" w:color="auto"/>
         <w:insideV w:val="single" w:sz="4" w:space="0" w:color="auto"/>
       </w:tblBorders>
+      <w:tblCellMar>
+        <w:top w:w="0" w:type="dxa"/>
+        <w:left w:w="108" w:type="dxa"/>
+        <w:bottom w:w="0" w:type="dxa"/>
+        <w:right w:w="108" w:type="dxa"/>
+      </w:tblCellMar>
     </w:tblPr>
   </w:style>
   <w:style w:type="table" w:styleId="LightShading-Accent1">
@@ -1842,10 +1471,17 @@
     <w:tblPr>
       <w:tblStyleRowBandSize w:val="1"/>
       <w:tblStyleColBandSize w:val="1"/>
+      <w:tblInd w:w="0" w:type="dxa"/>
       <w:tblBorders>
         <w:top w:val="single" w:sz="8" w:space="0" w:color="4F81BD" w:themeColor="accent1"/>
         <w:bottom w:val="single" w:sz="8" w:space="0" w:color="4F81BD" w:themeColor="accent1"/>
       </w:tblBorders>
+      <w:tblCellMar>
+        <w:top w:w="0" w:type="dxa"/>
+        <w:left w:w="108" w:type="dxa"/>
+        <w:bottom w:w="0" w:type="dxa"/>
+        <w:right w:w="108" w:type="dxa"/>
+      </w:tblCellMar>
     </w:tblPr>
     <w:tblStylePr w:type="firstRow">
       <w:pPr>

</xml_diff>